<commit_message>
Final modification done successfully
</commit_message>
<xml_diff>
--- a/Risk/docs/ArchitectureDesign.docx
+++ b/Risk/docs/ArchitectureDesign.docx
@@ -839,7 +839,16 @@
           <w:sz w:val="24"/>
           <w:szCs w:val="24"/>
         </w:rPr>
-        <w:t>player is asked to move armies between the territories he owns. Fortification is done only between the immediate adjacent countries the player owns.</w:t>
+        <w:t xml:space="preserve">player is asked to move armies between the territories he owns. </w:t>
+      </w:r>
+      <w:r>
+        <w:rPr>
+          <w:rFonts w:ascii="Times New Roman" w:hAnsi="Times New Roman" w:cs="Times New Roman"/>
+          <w:sz w:val="24"/>
+          <w:szCs w:val="24"/>
+        </w:rPr>
+        <w:lastRenderedPageBreak/>
+        <w:t>Fortification is done only between the immediate adjacent countries the player owns.</w:t>
       </w:r>
     </w:p>
     <w:p/>
@@ -871,7 +880,7 @@
           <w:u w:val="single"/>
         </w:rPr>
         <w:pict>
-          <v:rect id="Rectangle 16" o:spid="_x0000_s1104" style="position:absolute;margin-left:174pt;margin-top:10.45pt;width:60.85pt;height:1in;z-index:251660288;visibility:visible;mso-width-relative:margin;mso-height-relative:margin;v-text-anchor:middle" o:gfxdata="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" fillcolor="white [3201]" strokecolor="#70ad47 [3209]" strokeweight="1pt">
+          <v:rect id="Rectangle 16" o:spid="_x0000_s1115" style="position:absolute;margin-left:174pt;margin-top:10.45pt;width:60.85pt;height:1in;z-index:251660288;visibility:visible;mso-width-relative:margin;mso-height-relative:margin;v-text-anchor:middle" o:gfxdata="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" fillcolor="white [3201]" strokecolor="#70ad47 [3209]" strokeweight="1pt">
             <v:textbox style="mso-next-textbox:#Rectangle 16">
               <w:txbxContent>
                 <w:p>
@@ -890,7 +899,7 @@
           <w:u w:val="single"/>
         </w:rPr>
         <w:pict>
-          <v:rect id="Rectangle 18" o:spid="_x0000_s1106" style="position:absolute;margin-left:338.5pt;margin-top:10.45pt;width:58.35pt;height:1in;z-index:251662336;visibility:visible;mso-width-relative:margin;mso-height-relative:margin;v-text-anchor:middle" o:gfxdata="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" fillcolor="white [3201]" strokecolor="#70ad47 [3209]" strokeweight="1pt">
+          <v:rect id="Rectangle 18" o:spid="_x0000_s1117" style="position:absolute;margin-left:338.5pt;margin-top:10.45pt;width:58.35pt;height:1in;z-index:251662336;visibility:visible;mso-width-relative:margin;mso-height-relative:margin;v-text-anchor:middle" o:gfxdata="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" fillcolor="white [3201]" strokecolor="#70ad47 [3209]" strokeweight="1pt">
             <v:textbox style="mso-next-textbox:#Rectangle 18">
               <w:txbxContent>
                 <w:p>
@@ -909,7 +918,7 @@
           <w:u w:val="single"/>
         </w:rPr>
         <w:pict>
-          <v:rect id="Rectangle 17" o:spid="_x0000_s1105" style="position:absolute;margin-left:8.55pt;margin-top:10.45pt;width:59.15pt;height:1in;z-index:251661312;visibility:visible;mso-width-relative:margin;mso-height-relative:margin;v-text-anchor:middle" o:gfxdata="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" fillcolor="white [3201]" strokecolor="#70ad47 [3209]" strokeweight="1pt">
+          <v:rect id="Rectangle 17" o:spid="_x0000_s1116" style="position:absolute;margin-left:8.55pt;margin-top:10.45pt;width:59.15pt;height:1in;z-index:251661312;visibility:visible;mso-width-relative:margin;mso-height-relative:margin;v-text-anchor:middle" o:gfxdata="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" fillcolor="white [3201]" strokecolor="#70ad47 [3209]" strokeweight="1pt">
             <v:textbox style="mso-next-textbox:#Rectangle 17">
               <w:txbxContent>
                 <w:p>
@@ -934,7 +943,7 @@
             <v:path arrowok="t" fillok="f" o:connecttype="none"/>
             <o:lock v:ext="edit" shapetype="t"/>
           </v:shapetype>
-          <v:shape id="Straight Arrow Connector 194" o:spid="_x0000_s1108" type="#_x0000_t32" style="position:absolute;margin-left:245pt;margin-top:6.85pt;width:77.6pt;height:.55pt;flip:y;z-index:251664384;visibility:visible" o:gfxdata="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" strokecolor="#ed7d31 [3205]" strokeweight=".5pt">
+          <v:shape id="Straight Arrow Connector 194" o:spid="_x0000_s1119" type="#_x0000_t32" style="position:absolute;margin-left:245pt;margin-top:6.85pt;width:77.6pt;height:.55pt;flip:y;z-index:251664384;visibility:visible" o:gfxdata="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" strokecolor="#ed7d31 [3205]" strokeweight=".5pt">
             <v:stroke startarrow="block" endarrow="block" joinstyle="miter"/>
           </v:shape>
         </w:pict>
@@ -944,7 +953,7 @@
           <w:noProof/>
         </w:rPr>
         <w:pict>
-          <v:shape id="Straight Arrow Connector 193" o:spid="_x0000_s1107" type="#_x0000_t32" style="position:absolute;margin-left:83.15pt;margin-top:6.05pt;width:77.6pt;height:.55pt;flip:y;z-index:251663360;visibility:visible" o:gfxdata="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" strokecolor="#ed7d31 [3205]" strokeweight=".5pt">
+          <v:shape id="Straight Arrow Connector 193" o:spid="_x0000_s1118" type="#_x0000_t32" style="position:absolute;margin-left:83.15pt;margin-top:6.05pt;width:77.6pt;height:.55pt;flip:y;z-index:251663360;visibility:visible" o:gfxdata="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" strokecolor="#ed7d31 [3205]" strokeweight=".5pt">
             <v:stroke startarrow="block" endarrow="block" joinstyle="miter"/>
           </v:shape>
         </w:pict>
@@ -2852,6 +2861,7 @@
           <w:szCs w:val="24"/>
           <w:u w:val="single"/>
         </w:rPr>
+        <w:lastRenderedPageBreak/>
         <w:t>MAP VALIDATION FUNCTION</w:t>
       </w:r>
     </w:p>
@@ -2883,7 +2893,6 @@
         <w:t xml:space="preserve">Function Name: </w:t>
       </w:r>
       <w:proofErr w:type="spellStart"/>
-      <w:proofErr w:type="gramStart"/>
       <w:r>
         <w:rPr>
           <w:rFonts w:ascii="Times New Roman" w:hAnsi="Times New Roman" w:cs="Times New Roman"/>
@@ -2899,16 +2908,7 @@
           <w:sz w:val="24"/>
           <w:szCs w:val="24"/>
         </w:rPr>
-        <w:t>(</w:t>
-      </w:r>
-      <w:proofErr w:type="gramEnd"/>
-      <w:r>
-        <w:rPr>
-          <w:rFonts w:ascii="Times New Roman" w:hAnsi="Times New Roman" w:cs="Times New Roman"/>
-          <w:sz w:val="24"/>
-          <w:szCs w:val="24"/>
-        </w:rPr>
-        <w:t>File file)</w:t>
+        <w:t>(File file)</w:t>
       </w:r>
     </w:p>
     <w:p>
@@ -3693,85 +3693,61 @@
     </w:p>
     <w:p>
       <w:pPr>
-        <w:rPr>
-          <w:rFonts w:ascii="Times New Roman" w:hAnsi="Times New Roman" w:cs="Times New Roman"/>
-          <w:color w:val="222222"/>
-          <w:sz w:val="24"/>
-          <w:szCs w:val="24"/>
-          <w:shd w:val="clear" w:color="auto" w:fill="FFFFFF"/>
-        </w:rPr>
-      </w:pPr>
-      <w:r>
-        <w:rPr>
-          <w:rFonts w:ascii="Times New Roman" w:hAnsi="Times New Roman" w:cs="Times New Roman"/>
+        <w:pStyle w:val="NormalWeb"/>
+        <w:shd w:val="clear" w:color="auto" w:fill="FFFFFF"/>
+        <w:spacing w:before="0" w:beforeAutospacing="0" w:after="0" w:afterAutospacing="0"/>
+        <w:jc w:val="both"/>
+        <w:rPr>
+          <w:color w:val="333333"/>
+          <w:sz w:val="20"/>
+          <w:szCs w:val="20"/>
+        </w:rPr>
+      </w:pPr>
+      <w:r>
+        <w:rPr>
           <w:bCs/>
           <w:color w:val="222222"/>
-          <w:sz w:val="24"/>
-          <w:szCs w:val="24"/>
           <w:shd w:val="clear" w:color="auto" w:fill="FFFFFF"/>
         </w:rPr>
         <w:t>Eclipse</w:t>
       </w:r>
       <w:r>
         <w:rPr>
-          <w:rFonts w:ascii="Times New Roman" w:hAnsi="Times New Roman" w:cs="Times New Roman"/>
+          <w:bCs/>
           <w:color w:val="222222"/>
-          <w:sz w:val="24"/>
-          <w:szCs w:val="24"/>
           <w:shd w:val="clear" w:color="auto" w:fill="FFFFFF"/>
         </w:rPr>
-        <w:t> is an </w:t>
-      </w:r>
-      <w:hyperlink r:id="rId7" w:tooltip="Integrated development environment" w:history="1">
-        <w:r>
-          <w:rPr>
-            <w:rStyle w:val="Hyperlink"/>
-            <w:rFonts w:ascii="Times New Roman" w:hAnsi="Times New Roman" w:cs="Times New Roman"/>
-            <w:color w:val="000000" w:themeColor="text1"/>
-            <w:sz w:val="24"/>
-            <w:szCs w:val="24"/>
-            <w:u w:val="none"/>
-            <w:shd w:val="clear" w:color="auto" w:fill="FFFFFF"/>
-          </w:rPr>
-          <w:t>integrated development environment</w:t>
-        </w:r>
-      </w:hyperlink>
-      <w:r>
-        <w:rPr>
-          <w:rFonts w:ascii="Times New Roman" w:hAnsi="Times New Roman" w:cs="Times New Roman"/>
+        <w:t xml:space="preserve"> provides a platform to developers, users and businesses to develop their products quickly and efficiently. Eclipse provides a platform for several languages such as Java, C/C++, </w:t>
+      </w:r>
+      <w:proofErr w:type="spellStart"/>
+      <w:r>
+        <w:rPr>
+          <w:bCs/>
           <w:color w:val="222222"/>
-          <w:sz w:val="24"/>
-          <w:szCs w:val="24"/>
           <w:shd w:val="clear" w:color="auto" w:fill="FFFFFF"/>
         </w:rPr>
-        <w:t> (IDE) used in </w:t>
-      </w:r>
-      <w:hyperlink r:id="rId8" w:tooltip="Computer programming" w:history="1">
-        <w:r>
-          <w:rPr>
-            <w:rStyle w:val="Hyperlink"/>
-            <w:rFonts w:ascii="Times New Roman" w:hAnsi="Times New Roman" w:cs="Times New Roman"/>
-            <w:color w:val="000000" w:themeColor="text1"/>
-            <w:sz w:val="24"/>
-            <w:szCs w:val="24"/>
-            <w:u w:val="none"/>
-            <w:shd w:val="clear" w:color="auto" w:fill="FFFFFF"/>
-          </w:rPr>
-          <w:t>computer programming</w:t>
-        </w:r>
-      </w:hyperlink>
-      <w:r>
-        <w:rPr>
-          <w:rFonts w:ascii="Times New Roman" w:hAnsi="Times New Roman" w:cs="Times New Roman"/>
-          <w:color w:val="000000" w:themeColor="text1"/>
-          <w:sz w:val="24"/>
-          <w:szCs w:val="24"/>
-          <w:u w:val="single"/>
+        <w:t>Javascript</w:t>
+      </w:r>
+      <w:proofErr w:type="spellEnd"/>
+      <w:r>
+        <w:rPr>
+          <w:bCs/>
+          <w:color w:val="222222"/>
           <w:shd w:val="clear" w:color="auto" w:fill="FFFFFF"/>
         </w:rPr>
-        <w:t>,</w:t>
-      </w:r>
-      <w:r>
+        <w:t xml:space="preserve"> and many more</w:t>
+      </w:r>
+      <w:r>
+        <w:rPr>
+          <w:color w:val="333333"/>
+          <w:sz w:val="20"/>
+          <w:szCs w:val="20"/>
+        </w:rPr>
+        <w:t>.</w:t>
+      </w:r>
+    </w:p>
+    <w:p>
+      <w:pPr>
         <w:rPr>
           <w:rFonts w:ascii="Times New Roman" w:hAnsi="Times New Roman" w:cs="Times New Roman"/>
           <w:color w:val="222222"/>
@@ -3779,22 +3755,7 @@
           <w:szCs w:val="24"/>
           <w:shd w:val="clear" w:color="auto" w:fill="FFFFFF"/>
         </w:rPr>
-        <w:t xml:space="preserve"> and is the most widely used Java IDE. It contains a base </w:t>
-      </w:r>
-      <w:hyperlink r:id="rId9" w:tooltip="Workspace" w:history="1">
-        <w:r>
-          <w:rPr>
-            <w:rStyle w:val="Hyperlink"/>
-            <w:rFonts w:ascii="Times New Roman" w:hAnsi="Times New Roman" w:cs="Times New Roman"/>
-            <w:color w:val="000000" w:themeColor="text1"/>
-            <w:sz w:val="24"/>
-            <w:szCs w:val="24"/>
-            <w:u w:val="none"/>
-            <w:shd w:val="clear" w:color="auto" w:fill="FFFFFF"/>
-          </w:rPr>
-          <w:t>workspace</w:t>
-        </w:r>
-      </w:hyperlink>
+      </w:pPr>
       <w:r>
         <w:rPr>
           <w:rFonts w:ascii="Times New Roman" w:hAnsi="Times New Roman" w:cs="Times New Roman"/>
@@ -3803,31 +3764,7 @@
           <w:szCs w:val="24"/>
           <w:shd w:val="clear" w:color="auto" w:fill="FFFFFF"/>
         </w:rPr>
-        <w:t> and an extensible </w:t>
-      </w:r>
-      <w:hyperlink r:id="rId10" w:tooltip="Plug-in (computing)" w:history="1">
-        <w:r>
-          <w:rPr>
-            <w:rStyle w:val="Hyperlink"/>
-            <w:rFonts w:ascii="Times New Roman" w:hAnsi="Times New Roman" w:cs="Times New Roman"/>
-            <w:color w:val="000000" w:themeColor="text1"/>
-            <w:sz w:val="24"/>
-            <w:szCs w:val="24"/>
-            <w:u w:val="none"/>
-            <w:shd w:val="clear" w:color="auto" w:fill="FFFFFF"/>
-          </w:rPr>
-          <w:t>plug-in</w:t>
-        </w:r>
-      </w:hyperlink>
-      <w:r>
-        <w:rPr>
-          <w:rFonts w:ascii="Times New Roman" w:hAnsi="Times New Roman" w:cs="Times New Roman"/>
-          <w:color w:val="222222"/>
-          <w:sz w:val="24"/>
-          <w:szCs w:val="24"/>
-          <w:shd w:val="clear" w:color="auto" w:fill="FFFFFF"/>
-        </w:rPr>
-        <w:t> system for customizing the environment. </w:t>
+        <w:t> </w:t>
       </w:r>
     </w:p>
     <w:p>
@@ -3881,19 +3818,24 @@
       <w:pPr>
         <w:rPr>
           <w:rFonts w:ascii="Times New Roman" w:hAnsi="Times New Roman" w:cs="Times New Roman"/>
-          <w:color w:val="000000" w:themeColor="text1"/>
-          <w:sz w:val="24"/>
-          <w:szCs w:val="24"/>
-        </w:rPr>
-      </w:pPr>
+          <w:sz w:val="24"/>
+          <w:szCs w:val="24"/>
+        </w:rPr>
+      </w:pPr>
+      <w:r>
+        <w:rPr>
+          <w:rFonts w:ascii="Times New Roman" w:hAnsi="Times New Roman" w:cs="Times New Roman"/>
+          <w:sz w:val="24"/>
+          <w:szCs w:val="24"/>
+        </w:rPr>
+        <w:t xml:space="preserve">In Java, the standard unit testing framework is known as </w:t>
+      </w:r>
       <w:proofErr w:type="spellStart"/>
       <w:r>
         <w:rPr>
           <w:rFonts w:ascii="Times New Roman" w:hAnsi="Times New Roman" w:cs="Times New Roman"/>
-          <w:color w:val="222222"/>
-          <w:sz w:val="24"/>
-          <w:szCs w:val="24"/>
-          <w:shd w:val="clear" w:color="auto" w:fill="FFFFFF"/>
+          <w:sz w:val="24"/>
+          <w:szCs w:val="24"/>
         </w:rPr>
         <w:t>Junit</w:t>
       </w:r>
@@ -3901,13 +3843,57 @@
       <w:r>
         <w:rPr>
           <w:rFonts w:ascii="Times New Roman" w:hAnsi="Times New Roman" w:cs="Times New Roman"/>
-          <w:color w:val="222222"/>
-          <w:sz w:val="24"/>
-          <w:szCs w:val="24"/>
-          <w:shd w:val="clear" w:color="auto" w:fill="FFFFFF"/>
-        </w:rPr>
-        <w:t xml:space="preserve"> framework lets a programmer associate classes and methods to corresponding test classes and test methods. Automation is achieved by automatically setting up a testing context, calling each test case, verifying their corresponding expected result and reporting the status of all tests.</w:t>
-      </w:r>
+          <w:sz w:val="24"/>
+          <w:szCs w:val="24"/>
+        </w:rPr>
+        <w:t xml:space="preserve">. </w:t>
+      </w:r>
+      <w:proofErr w:type="spellStart"/>
+      <w:r>
+        <w:rPr>
+          <w:rFonts w:ascii="Times New Roman" w:hAnsi="Times New Roman" w:cs="Times New Roman"/>
+          <w:sz w:val="24"/>
+          <w:szCs w:val="24"/>
+        </w:rPr>
+        <w:t>Junit</w:t>
+      </w:r>
+      <w:proofErr w:type="spellEnd"/>
+      <w:r>
+        <w:rPr>
+          <w:rFonts w:ascii="Times New Roman" w:hAnsi="Times New Roman" w:cs="Times New Roman"/>
+          <w:sz w:val="24"/>
+          <w:szCs w:val="24"/>
+        </w:rPr>
+        <w:t xml:space="preserve"> helps to build a test </w:t>
+      </w:r>
+      <w:proofErr w:type="gramStart"/>
+      <w:r>
+        <w:rPr>
+          <w:rFonts w:ascii="Times New Roman" w:hAnsi="Times New Roman" w:cs="Times New Roman"/>
+          <w:sz w:val="24"/>
+          <w:szCs w:val="24"/>
+        </w:rPr>
+        <w:t>suite, that</w:t>
+      </w:r>
+      <w:proofErr w:type="gramEnd"/>
+      <w:r>
+        <w:rPr>
+          <w:rFonts w:ascii="Times New Roman" w:hAnsi="Times New Roman" w:cs="Times New Roman"/>
+          <w:sz w:val="24"/>
+          <w:szCs w:val="24"/>
+        </w:rPr>
+        <w:t xml:space="preserve"> will help to measure the progress of our project and spot the side effect so one can easily focus on the development process.</w:t>
+      </w:r>
+    </w:p>
+    <w:p>
+      <w:pPr>
+        <w:rPr>
+          <w:rFonts w:ascii="Times New Roman" w:hAnsi="Times New Roman" w:cs="Times New Roman"/>
+          <w:b/>
+          <w:sz w:val="28"/>
+          <w:szCs w:val="28"/>
+        </w:rPr>
+      </w:pPr>
     </w:p>
     <w:p>
       <w:pPr>
@@ -3949,7 +3935,7 @@
           <wp:inline distT="0" distB="0" distL="0" distR="0">
             <wp:extent cx="5528013" cy="7938052"/>
             <wp:effectExtent l="19050" t="0" r="0" b="0"/>
-            <wp:docPr id="1" name="Picture 2" descr="C:\Users\OS\Downloads\Untitled Diagram (1).png"/>
+            <wp:docPr id="3" name="Picture 2" descr="C:\Users\OS\Downloads\Untitled Diagram (1).png"/>
             <wp:cNvGraphicFramePr>
               <a:graphicFrameLocks xmlns:a="http://schemas.openxmlformats.org/drawingml/2006/main" noChangeAspect="1"/>
             </wp:cNvGraphicFramePr>
@@ -3963,7 +3949,7 @@
                     </pic:cNvPicPr>
                   </pic:nvPicPr>
                   <pic:blipFill>
-                    <a:blip r:embed="rId11"/>
+                    <a:blip r:embed="rId7"/>
                     <a:srcRect/>
                     <a:stretch>
                       <a:fillRect/>
@@ -3990,24 +3976,6 @@
             </a:graphic>
           </wp:inline>
         </w:drawing>
-      </w:r>
-    </w:p>
-    <w:p>
-      <w:pPr>
-        <w:rPr>
-          <w:rFonts w:ascii="Times New Roman" w:hAnsi="Times New Roman" w:cs="Times New Roman"/>
-          <w:sz w:val="28"/>
-          <w:szCs w:val="28"/>
-        </w:rPr>
-      </w:pPr>
-      <w:r>
-        <w:rPr>
-          <w:rFonts w:ascii="Times New Roman" w:hAnsi="Times New Roman" w:cs="Times New Roman"/>
-          <w:b/>
-          <w:sz w:val="28"/>
-          <w:szCs w:val="28"/>
-        </w:rPr>
-        <w:t xml:space="preserve">                  </w:t>
       </w:r>
     </w:p>
     <w:sectPr>
@@ -5411,6 +5379,21 @@
       <w:u w:val="single"/>
     </w:rPr>
   </w:style>
+  <w:style w:type="paragraph" w:styleId="NormalWeb">
+    <w:name w:val="Normal (Web)"/>
+    <w:basedOn w:val="Normal"/>
+    <w:uiPriority w:val="99"/>
+    <w:rsid w:val="008751EF"/>
+    <w:pPr>
+      <w:spacing w:before="100" w:beforeAutospacing="1" w:after="100" w:afterAutospacing="1" w:line="240" w:lineRule="auto"/>
+    </w:pPr>
+    <w:rPr>
+      <w:rFonts w:ascii="Times New Roman" w:eastAsia="Times New Roman" w:hAnsi="Times New Roman" w:cs="Times New Roman"/>
+      <w:sz w:val="24"/>
+      <w:szCs w:val="24"/>
+      <w:lang w:val="en-US" w:bidi="ar-SA"/>
+    </w:rPr>
+  </w:style>
 </w:styles>
 </file>
 
@@ -5703,7 +5686,7 @@
   <a:extraClrSchemeLst/>
   <a:extLst>
     <a:ext uri="{05A4C25C-085E-4340-85A3-A5531E510DB2}">
-      <thm15:themeFamily xmlns:thm15="http://schemas.microsoft.com/office/thememl/2012/main" xmlns="" name="Office Theme" id="{62F939B6-93AF-4DB8-9C6B-D6C7DFDC589F}" vid="{4A3C46E8-61CC-4603-A589-7422A47A8E4A}"/>
+      <thm15:themeFamily xmlns="" xmlns:thm15="http://schemas.microsoft.com/office/thememl/2012/main" name="Office Theme" id="{62F939B6-93AF-4DB8-9C6B-D6C7DFDC589F}" vid="{4A3C46E8-61CC-4603-A589-7422A47A8E4A}"/>
     </a:ext>
   </a:extLst>
 </a:theme>

</xml_diff>